<commit_message>
vault backup: 2024-10-27 10:57:49
</commit_message>
<xml_diff>
--- a/Vakken Y1/Blok 2/Wetenschapsjournalistiek/Eindpaper (Kernreactoren)/Eindpaper_Kerncentrales_JortSiemes_V3.docx
+++ b/Vakken Y1/Blok 2/Wetenschapsjournalistiek/Eindpaper (Kernreactoren)/Eindpaper_Kerncentrales_JortSiemes_V3.docx
@@ -1,6 +1,6 @@
 
 <file path=word/document.xml><?xml version="1.0" encoding="utf-8"?>
-<w:document xmlns:wpc="http://schemas.microsoft.com/office/word/2010/wordprocessingCanvas" xmlns:cx="http://schemas.microsoft.com/office/drawing/2014/chartex" xmlns:cx1="http://schemas.microsoft.com/office/drawing/2015/9/8/chartex" xmlns:cx2="http://schemas.microsoft.com/office/drawing/2015/10/21/chartex" xmlns:cx3="http://schemas.microsoft.com/office/drawing/2016/5/9/chartex" xmlns:cx4="http://schemas.microsoft.com/office/drawing/2016/5/10/chartex" xmlns:cx5="http://schemas.microsoft.com/office/drawing/2016/5/11/chartex" xmlns:cx6="http://schemas.microsoft.com/office/drawing/2016/5/12/chartex" xmlns:cx7="http://schemas.microsoft.com/office/drawing/2016/5/13/chartex" xmlns:cx8="http://schemas.microsoft.com/office/drawing/2016/5/14/chartex" xmlns:mc="http://schemas.openxmlformats.org/markup-compatibility/2006" xmlns:aink="http://schemas.microsoft.com/office/drawing/2016/ink" xmlns:am3d="http://schemas.microsoft.com/office/drawing/2017/model3d" xmlns:o="urn:schemas-microsoft-com:office:office" xmlns:oel="http://schemas.microsoft.com/office/2019/extlst" xmlns:r="http://schemas.openxmlformats.org/officeDocument/2006/relationships" xmlns:m="http://schemas.openxmlformats.org/officeDocument/2006/math" xmlns:v="urn:schemas-microsoft-com:vml" xmlns:wp14="http://schemas.microsoft.com/office/word/2010/wordprocessingDrawing" xmlns:wp="http://schemas.openxmlformats.org/drawingml/2006/wordprocessingDrawing" xmlns:w10="urn:schemas-microsoft-com:office:word" xmlns:w="http://schemas.openxmlformats.org/wordprocessingml/2006/main" xmlns:w14="http://schemas.microsoft.com/office/word/2010/wordml" xmlns:w15="http://schemas.microsoft.com/office/word/2012/wordml" xmlns:w16cex="http://schemas.microsoft.com/office/word/2018/wordml/cex" xmlns:w16cid="http://schemas.microsoft.com/office/word/2016/wordml/cid" xmlns:w16="http://schemas.microsoft.com/office/word/2018/wordml" xmlns:w16sdtdh="http://schemas.microsoft.com/office/word/2020/wordml/sdtdatahash" xmlns:w16se="http://schemas.microsoft.com/office/word/2015/wordml/symex" xmlns:wpg="http://schemas.microsoft.com/office/word/2010/wordprocessingGroup" xmlns:wpi="http://schemas.microsoft.com/office/word/2010/wordprocessingInk" xmlns:wne="http://schemas.microsoft.com/office/word/2006/wordml" xmlns:wps="http://schemas.microsoft.com/office/word/2010/wordprocessingShape" mc:Ignorable="w14 w15 w16se w16cid w16 w16cex w16sdtdh wp14">
+<w:document xmlns:wpc="http://schemas.microsoft.com/office/word/2010/wordprocessingCanvas" xmlns:cx="http://schemas.microsoft.com/office/drawing/2014/chartex" xmlns:cx1="http://schemas.microsoft.com/office/drawing/2015/9/8/chartex" xmlns:cx2="http://schemas.microsoft.com/office/drawing/2015/10/21/chartex" xmlns:cx3="http://schemas.microsoft.com/office/drawing/2016/5/9/chartex" xmlns:cx4="http://schemas.microsoft.com/office/drawing/2016/5/10/chartex" xmlns:cx5="http://schemas.microsoft.com/office/drawing/2016/5/11/chartex" xmlns:cx6="http://schemas.microsoft.com/office/drawing/2016/5/12/chartex" xmlns:cx7="http://schemas.microsoft.com/office/drawing/2016/5/13/chartex" xmlns:cx8="http://schemas.microsoft.com/office/drawing/2016/5/14/chartex" xmlns:mc="http://schemas.openxmlformats.org/markup-compatibility/2006" xmlns:aink="http://schemas.microsoft.com/office/drawing/2016/ink" xmlns:am3d="http://schemas.microsoft.com/office/drawing/2017/model3d" xmlns:o="urn:schemas-microsoft-com:office:office" xmlns:oel="http://schemas.microsoft.com/office/2019/extlst" xmlns:r="http://schemas.openxmlformats.org/officeDocument/2006/relationships" xmlns:m="http://schemas.openxmlformats.org/officeDocument/2006/math" xmlns:v="urn:schemas-microsoft-com:vml" xmlns:wp14="http://schemas.microsoft.com/office/word/2010/wordprocessingDrawing" xmlns:wp="http://schemas.openxmlformats.org/drawingml/2006/wordprocessingDrawing" xmlns:w10="urn:schemas-microsoft-com:office:word" xmlns:w="http://schemas.openxmlformats.org/wordprocessingml/2006/main" xmlns:w14="http://schemas.microsoft.com/office/word/2010/wordml" xmlns:w15="http://schemas.microsoft.com/office/word/2012/wordml" xmlns:w16cex="http://schemas.microsoft.com/office/word/2018/wordml/cex" xmlns:w16cid="http://schemas.microsoft.com/office/word/2016/wordml/cid" xmlns:w16="http://schemas.microsoft.com/office/word/2018/wordml" xmlns:w16du="http://schemas.microsoft.com/office/word/2023/wordml/word16du" xmlns:w16sdtdh="http://schemas.microsoft.com/office/word/2020/wordml/sdtdatahash" xmlns:w16se="http://schemas.microsoft.com/office/word/2015/wordml/symex" xmlns:wpg="http://schemas.microsoft.com/office/word/2010/wordprocessingGroup" xmlns:wpi="http://schemas.microsoft.com/office/word/2010/wordprocessingInk" xmlns:wne="http://schemas.microsoft.com/office/word/2006/wordml" xmlns:wps="http://schemas.microsoft.com/office/word/2010/wordprocessingShape" mc:Ignorable="w14 w15 w16se w16cid w16 w16cex w16sdtdh w16du wp14">
   <w:body>
     <w:p>
       <w:pPr>
@@ -22,7 +22,7 @@
           <w:noProof/>
         </w:rPr>
         <w:drawing>
-          <wp:anchor distT="0" distB="0" distL="114300" distR="114300" simplePos="0" relativeHeight="251658240" behindDoc="1" locked="0" layoutInCell="1" allowOverlap="1" wp14:anchorId="0FBDD68F" wp14:editId="05ABA8D5">
+          <wp:anchor distT="0" distB="0" distL="114300" distR="114300" simplePos="0" relativeHeight="251658240" behindDoc="1" locked="0" layoutInCell="1" allowOverlap="1" wp14:anchorId="0FBDD68F" wp14:editId="10350ABE">
             <wp:simplePos x="0" y="0"/>
             <wp:positionH relativeFrom="page">
               <wp:align>right</wp:align>
@@ -33,7 +33,7 @@
             <wp:extent cx="7551641" cy="3162300"/>
             <wp:effectExtent l="0" t="0" r="0" b="0"/>
             <wp:wrapNone/>
-            <wp:docPr id="1734443623" name="Picture 1" descr="Kabinet wil twee nieuwe kerncentrales, maar hebben we die wel nodig?"/>
+            <wp:docPr id="1734443623" name="Picture 1"/>
             <wp:cNvGraphicFramePr>
               <a:graphicFrameLocks xmlns:a="http://schemas.openxmlformats.org/drawingml/2006/main" noChangeAspect="1"/>
             </wp:cNvGraphicFramePr>
@@ -41,21 +41,23 @@
               <a:graphicData uri="http://schemas.openxmlformats.org/drawingml/2006/picture">
                 <pic:pic xmlns:pic="http://schemas.openxmlformats.org/drawingml/2006/picture">
                   <pic:nvPicPr>
-                    <pic:cNvPr id="0" name="Picture 1" descr="Kabinet wil twee nieuwe kerncentrales, maar hebben we die wel nodig?"/>
+                    <pic:cNvPr id="1734443623" name="Picture 1"/>
                     <pic:cNvPicPr>
                       <a:picLocks noChangeAspect="1" noChangeArrowheads="1"/>
                     </pic:cNvPicPr>
                   </pic:nvPicPr>
-                  <pic:blipFill rotWithShape="1">
-                    <a:blip r:embed="rId6">
+                  <pic:blipFill>
+                    <a:blip r:embed="rId6" cstate="print">
                       <a:extLst>
                         <a:ext uri="{28A0092B-C50C-407E-A947-70E740481C1C}">
                           <a14:useLocalDpi xmlns:a14="http://schemas.microsoft.com/office/drawing/2010/main" val="0"/>
                         </a:ext>
                       </a:extLst>
                     </a:blip>
-                    <a:srcRect t="25838" b="18338"/>
-                    <a:stretch/>
+                    <a:srcRect t="18581" b="18581"/>
+                    <a:stretch>
+                      <a:fillRect/>
+                    </a:stretch>
                   </pic:blipFill>
                   <pic:spPr bwMode="auto">
                     <a:xfrm>
@@ -162,6 +164,7 @@
           <w:lang w:val="nl-NL" w:eastAsia="en-NL"/>
         </w:rPr>
       </w:pPr>
+      <w:proofErr w:type="spellStart"/>
       <w:r>
         <w:rPr>
           <w:rFonts w:ascii="Civil Premium" w:eastAsia="Times New Roman" w:hAnsi="Civil Premium" w:cs="Times New Roman"/>
@@ -172,8 +175,9 @@
           <w:szCs w:val="28"/>
           <w:lang w:val="nl-NL" w:eastAsia="en-NL"/>
         </w:rPr>
-        <w:t>Wetenschap</w:t>
-      </w:r>
+        <w:t>Factchecken</w:t>
+      </w:r>
+      <w:proofErr w:type="spellEnd"/>
       <w:r>
         <w:rPr>
           <w:rFonts w:ascii="Civil Premium" w:eastAsia="Times New Roman" w:hAnsi="Civil Premium" w:cs="Times New Roman"/>
@@ -184,19 +188,7 @@
           <w:szCs w:val="28"/>
           <w:lang w:val="nl-NL" w:eastAsia="en-NL"/>
         </w:rPr>
-        <w:t>s</w:t>
-      </w:r>
-      <w:r>
-        <w:rPr>
-          <w:rFonts w:ascii="Civil Premium" w:eastAsia="Times New Roman" w:hAnsi="Civil Premium" w:cs="Times New Roman"/>
-          <w:b/>
-          <w:bCs/>
-          <w:kern w:val="36"/>
-          <w:sz w:val="28"/>
-          <w:szCs w:val="28"/>
-          <w:lang w:val="nl-NL" w:eastAsia="en-NL"/>
-        </w:rPr>
-        <w:t xml:space="preserve">journalistiek </w:t>
+        <w:t xml:space="preserve"> </w:t>
       </w:r>
     </w:p>
     <w:p>
@@ -248,81 +240,38 @@
       <w:pPr>
         <w:rPr>
           <w:rFonts w:ascii="Civil Premium" w:hAnsi="Civil Premium"/>
-          <w:sz w:val="44"/>
-          <w:szCs w:val="44"/>
-          <w:lang w:val="nl-NL"/>
-        </w:rPr>
-      </w:pPr>
-      <w:r>
-        <w:rPr>
-          <w:rFonts w:ascii="Civil Premium" w:hAnsi="Civil Premium"/>
-          <w:sz w:val="44"/>
-          <w:szCs w:val="44"/>
-          <w:lang w:val="nl-NL"/>
-        </w:rPr>
-        <w:t xml:space="preserve">De Invloed van Nieuwsframes op </w:t>
-      </w:r>
-      <w:r>
-        <w:rPr>
-          <w:rFonts w:ascii="Civil Premium" w:hAnsi="Civil Premium"/>
-          <w:sz w:val="44"/>
-          <w:szCs w:val="44"/>
-          <w:lang w:val="nl-NL"/>
-        </w:rPr>
-        <w:t xml:space="preserve">de </w:t>
-      </w:r>
-      <w:r>
-        <w:rPr>
-          <w:rFonts w:ascii="Civil Premium" w:hAnsi="Civil Premium"/>
-          <w:sz w:val="44"/>
-          <w:szCs w:val="44"/>
-          <w:lang w:val="nl-NL"/>
-        </w:rPr>
-        <w:t>Nederlandse</w:t>
-      </w:r>
-      <w:r>
-        <w:rPr>
-          <w:rFonts w:ascii="Civil Premium" w:hAnsi="Civil Premium"/>
-          <w:sz w:val="44"/>
-          <w:szCs w:val="44"/>
-          <w:lang w:val="nl-NL"/>
-        </w:rPr>
-        <w:t xml:space="preserve"> publieke</w:t>
-      </w:r>
-      <w:r>
-        <w:rPr>
-          <w:rFonts w:ascii="Civil Premium" w:hAnsi="Civil Premium"/>
-          <w:sz w:val="44"/>
-          <w:szCs w:val="44"/>
-          <w:lang w:val="nl-NL"/>
-        </w:rPr>
-        <w:t xml:space="preserve"> o</w:t>
-      </w:r>
-      <w:r>
-        <w:rPr>
-          <w:rFonts w:ascii="Civil Premium" w:hAnsi="Civil Premium"/>
-          <w:sz w:val="44"/>
-          <w:szCs w:val="44"/>
-          <w:lang w:val="nl-NL"/>
-        </w:rPr>
-        <w:t>pinies over Kerncentrales</w:t>
-      </w:r>
-    </w:p>
-    <w:p>
-      <w:pPr>
-        <w:rPr>
-          <w:rFonts w:ascii="Civil Premium" w:hAnsi="Civil Premium"/>
-          <w:lang w:val="nl-NL"/>
-        </w:rPr>
-      </w:pPr>
-    </w:p>
-    <w:p>
-      <w:pPr>
-        <w:rPr>
-          <w:rFonts w:ascii="Civil Premium" w:hAnsi="Civil Premium"/>
-          <w:lang w:val="nl-NL"/>
-        </w:rPr>
-      </w:pPr>
+          <w:sz w:val="20"/>
+          <w:szCs w:val="20"/>
+          <w:lang w:val="nl-NL"/>
+        </w:rPr>
+      </w:pPr>
+      <w:r>
+        <w:rPr>
+          <w:rFonts w:ascii="Civil Premium" w:hAnsi="Civil Premium"/>
+          <w:sz w:val="40"/>
+          <w:szCs w:val="40"/>
+          <w:lang w:val="nl-NL"/>
+        </w:rPr>
+        <w:t xml:space="preserve">Transparantie in de Digitale Journalistiek: De Impact van Verbeterde </w:t>
+      </w:r>
+      <w:r>
+        <w:rPr>
+          <w:rFonts w:ascii="Civil Premium" w:hAnsi="Civil Premium"/>
+          <w:sz w:val="40"/>
+          <w:szCs w:val="40"/>
+          <w:lang w:val="nl-NL"/>
+        </w:rPr>
+        <w:t>b</w:t>
+      </w:r>
+      <w:r>
+        <w:rPr>
+          <w:rFonts w:ascii="Civil Premium" w:hAnsi="Civil Premium"/>
+          <w:sz w:val="40"/>
+          <w:szCs w:val="40"/>
+          <w:lang w:val="nl-NL"/>
+        </w:rPr>
+        <w:t>ronvermelding op Publiek Vertrouwen</w:t>
+      </w:r>
     </w:p>
     <w:p>
       <w:pPr>
@@ -415,7 +364,28 @@
           <w:rFonts w:ascii="Civil Premium" w:hAnsi="Civil Premium"/>
           <w:lang w:val="de-DE"/>
         </w:rPr>
-        <w:t>04/04/24</w:t>
+        <w:t>19</w:t>
+      </w:r>
+      <w:r>
+        <w:rPr>
+          <w:rFonts w:ascii="Civil Premium" w:hAnsi="Civil Premium"/>
+          <w:lang w:val="de-DE"/>
+        </w:rPr>
+        <w:t>/</w:t>
+      </w:r>
+      <w:r>
+        <w:rPr>
+          <w:rFonts w:ascii="Civil Premium" w:hAnsi="Civil Premium"/>
+          <w:lang w:val="de-DE"/>
+        </w:rPr>
+        <w:t>10</w:t>
+      </w:r>
+      <w:r>
+        <w:rPr>
+          <w:rFonts w:ascii="Civil Premium" w:hAnsi="Civil Premium"/>
+          <w:lang w:val="de-DE"/>
+        </w:rPr>
+        <w:t>/24</w:t>
       </w:r>
     </w:p>
     <w:p>
@@ -426,11 +396,27 @@
           <w:lang w:val="de-DE"/>
         </w:rPr>
       </w:pPr>
+      <w:proofErr w:type="spellStart"/>
       <w:r>
         <w:rPr>
           <w:rFonts w:ascii="Civil Premium" w:hAnsi="Civil Premium"/>
           <w:lang w:val="de-DE"/>
         </w:rPr>
+        <w:t>Docent</w:t>
+      </w:r>
+      <w:proofErr w:type="spellEnd"/>
+      <w:r>
+        <w:rPr>
+          <w:rFonts w:ascii="Civil Premium" w:hAnsi="Civil Premium"/>
+          <w:lang w:val="de-DE"/>
+        </w:rPr>
+        <w:t xml:space="preserve">: </w:t>
+      </w:r>
+      <w:r>
+        <w:rPr>
+          <w:rFonts w:ascii="Civil Premium" w:hAnsi="Civil Premium"/>
+          <w:lang w:val="de-DE"/>
+        </w:rPr>
         <w:t>Peter Burger</w:t>
       </w:r>
     </w:p>
@@ -447,51 +433,43 @@
           <w:rFonts w:ascii="Civil Premium" w:hAnsi="Civil Premium"/>
           <w:lang w:val="de-DE"/>
         </w:rPr>
+        <w:t xml:space="preserve"> </w:t>
+      </w:r>
+    </w:p>
+    <w:p>
+      <w:pPr>
+        <w:rPr>
+          <w:rFonts w:ascii="Civil Premium" w:hAnsi="Civil Premium"/>
+          <w:b/>
+          <w:bCs/>
+          <w:lang w:val="nl-NL"/>
+        </w:rPr>
+      </w:pPr>
+      <w:r>
+        <w:rPr>
+          <w:rFonts w:ascii="Civil Premium" w:hAnsi="Civil Premium"/>
+          <w:b/>
+          <w:bCs/>
+          <w:lang w:val="nl-NL"/>
+        </w:rPr>
+        <w:t>Onderzoeksvraag (v1)</w:t>
+      </w:r>
+    </w:p>
+    <w:p>
+      <w:pPr>
+        <w:pStyle w:val="NormalWeb"/>
+        <w:rPr>
+          <w:rFonts w:ascii="Civil Premium" w:hAnsi="Civil Premium"/>
+          <w:lang w:val="nl-NL"/>
+        </w:rPr>
+      </w:pPr>
+      <w:r>
+        <w:rPr>
+          <w:rFonts w:ascii="Civil Premium" w:hAnsi="Civil Premium"/>
+          <w:lang w:val="nl-NL"/>
+        </w:rPr>
         <w:lastRenderedPageBreak/>
-        <w:t xml:space="preserve"> Klas: </w:t>
-      </w:r>
-      <w:r>
-        <w:rPr>
-          <w:rFonts w:ascii="Civil Premium" w:hAnsi="Civil Premium"/>
-          <w:lang w:val="de-DE"/>
-        </w:rPr>
-        <w:t>101</w:t>
-      </w:r>
-    </w:p>
-    <w:p>
-      <w:pPr>
-        <w:rPr>
-          <w:rFonts w:ascii="Civil Premium" w:hAnsi="Civil Premium"/>
-          <w:b/>
-          <w:bCs/>
-          <w:lang w:val="nl-NL"/>
-        </w:rPr>
-      </w:pPr>
-      <w:r>
-        <w:rPr>
-          <w:rFonts w:ascii="Civil Premium" w:hAnsi="Civil Premium"/>
-          <w:b/>
-          <w:bCs/>
-          <w:lang w:val="nl-NL"/>
-        </w:rPr>
-        <w:t>Onderzoeksvraag (v1)</w:t>
-      </w:r>
-    </w:p>
-    <w:p>
-      <w:pPr>
-        <w:pStyle w:val="NormalWeb"/>
-        <w:ind w:left="720"/>
-        <w:rPr>
-          <w:rFonts w:ascii="Civil Premium" w:hAnsi="Civil Premium"/>
-          <w:lang w:val="nl-NL"/>
-        </w:rPr>
-      </w:pPr>
-      <w:r>
-        <w:rPr>
-          <w:rFonts w:ascii="Civil Premium" w:hAnsi="Civil Premium"/>
-          <w:lang w:val="nl-NL"/>
-        </w:rPr>
-        <w:t>"In welke mate beïnvloedt de framing in nieuwsmedia de opvattingen van Nederlandse burgers met betrekking tot kerncentrales?"</w:t>
+        <w:t>"In hoeverre kan grotere transparantie in bronvermelding bij nieuwsartikelen op digitale platforms bijdragen aan het vergroten van het publiek vertrouwen in journalistieke inhoud?"</w:t>
       </w:r>
     </w:p>
     <w:p>
@@ -679,25 +657,7 @@
           <w:b/>
           <w:bCs/>
         </w:rPr>
-        <w:t xml:space="preserve">2 </w:t>
-      </w:r>
-      <w:proofErr w:type="spellStart"/>
-      <w:r>
-        <w:rPr>
-          <w:rFonts w:ascii="Civil Premium" w:hAnsi="Civil Premium"/>
-          <w:b/>
-          <w:bCs/>
-        </w:rPr>
-        <w:t>Publicaties</w:t>
-      </w:r>
-      <w:proofErr w:type="spellEnd"/>
-      <w:r>
-        <w:rPr>
-          <w:rFonts w:ascii="Civil Premium" w:hAnsi="Civil Premium"/>
-          <w:b/>
-          <w:bCs/>
-        </w:rPr>
-        <w:t xml:space="preserve"> </w:t>
+        <w:t xml:space="preserve">2 Publicaties </w:t>
       </w:r>
       <w:proofErr w:type="spellStart"/>
       <w:r>
@@ -747,22 +707,23 @@
           <w:sz w:val="20"/>
           <w:szCs w:val="20"/>
         </w:rPr>
-        <w:t>Schäfer, M. S. (2017). How changing media structures are affecting science news coverage. In Oxford University Press eBooks. https://doi.org/10.1093/oxfordhb/9780190497620.013.5</w:t>
-      </w:r>
-      <w:r>
-        <w:rPr>
-          <w:rStyle w:val="Strong"/>
-          <w:rFonts w:ascii="Civil Premium" w:eastAsiaTheme="minorHAnsi" w:hAnsi="Civil Premium" w:cstheme="minorBidi"/>
+        <w:t xml:space="preserve">Schäfer, M. S. (2017). How changing media structures are affecting science news coverage. In Oxford University Press eBooks. https://doi.org/10.1093/oxfordhb/9780190497620.013.5 </w:t>
+      </w:r>
+    </w:p>
+    <w:p>
+      <w:pPr>
+        <w:rPr>
+          <w:rStyle w:val="Strong"/>
+          <w:rFonts w:ascii="Civil Premium" w:hAnsi="Civil Premium"/>
           <w:b w:val="0"/>
           <w:bCs w:val="0"/>
           <w:sz w:val="20"/>
           <w:szCs w:val="20"/>
-        </w:rPr>
-        <w:t xml:space="preserve"> </w:t>
-      </w:r>
-    </w:p>
-    <w:p>
-      <w:pPr>
+          <w:lang w:eastAsia="en-NL"/>
+        </w:rPr>
+      </w:pPr>
+      <w:proofErr w:type="spellStart"/>
+      <w:r>
         <w:rPr>
           <w:rStyle w:val="Strong"/>
           <w:rFonts w:ascii="Civil Premium" w:hAnsi="Civil Premium"/>
@@ -772,8 +733,9 @@
           <w:szCs w:val="20"/>
           <w:lang w:eastAsia="en-NL"/>
         </w:rPr>
-      </w:pPr>
-      <w:proofErr w:type="spellStart"/>
+        <w:t>Vasterman</w:t>
+      </w:r>
+      <w:proofErr w:type="spellEnd"/>
       <w:r>
         <w:rPr>
           <w:rStyle w:val="Strong"/>
@@ -784,9 +746,9 @@
           <w:szCs w:val="20"/>
           <w:lang w:eastAsia="en-NL"/>
         </w:rPr>
-        <w:t>Vasterman</w:t>
-      </w:r>
-      <w:proofErr w:type="spellEnd"/>
+        <w:t xml:space="preserve">, P., Scholten, O., &amp; </w:t>
+      </w:r>
+      <w:proofErr w:type="spellStart"/>
       <w:r>
         <w:rPr>
           <w:rStyle w:val="Strong"/>
@@ -797,9 +759,9 @@
           <w:szCs w:val="20"/>
           <w:lang w:eastAsia="en-NL"/>
         </w:rPr>
-        <w:t xml:space="preserve">, P., Scholten, O., &amp; </w:t>
-      </w:r>
-      <w:proofErr w:type="spellStart"/>
+        <w:t>Ruigrok</w:t>
+      </w:r>
+      <w:proofErr w:type="spellEnd"/>
       <w:r>
         <w:rPr>
           <w:rStyle w:val="Strong"/>
@@ -810,36 +772,105 @@
           <w:szCs w:val="20"/>
           <w:lang w:eastAsia="en-NL"/>
         </w:rPr>
-        <w:t>Ruigrok</w:t>
+        <w:t>, N. (2008). A Model for Evaluating Risk Reporting. European Journal Of Communication, 23(3), 319–341. https://doi.org/10.1177/0267323108092538</w:t>
+      </w:r>
+    </w:p>
+    <w:p>
+      <w:pPr>
+        <w:rPr>
+          <w:rStyle w:val="Strong"/>
+          <w:rFonts w:ascii="Civil Premium" w:hAnsi="Civil Premium"/>
+          <w:lang w:eastAsia="en-NL"/>
+        </w:rPr>
+      </w:pPr>
+    </w:p>
+    <w:p>
+      <w:pPr>
+        <w:rPr>
+          <w:rStyle w:val="Strong"/>
+          <w:rFonts w:ascii="Civil Premium" w:hAnsi="Civil Premium"/>
+          <w:lang w:eastAsia="en-NL"/>
+        </w:rPr>
+      </w:pPr>
+      <w:r>
+        <w:rPr>
+          <w:rFonts w:ascii="Civil Premium" w:hAnsi="Civil Premium"/>
+          <w:b/>
+          <w:bCs/>
+        </w:rPr>
+        <w:t>7</w:t>
+      </w:r>
+      <w:r>
+        <w:rPr>
+          <w:rFonts w:ascii="Civil Premium" w:hAnsi="Civil Premium"/>
+          <w:b/>
+          <w:bCs/>
+        </w:rPr>
+        <w:t xml:space="preserve"> </w:t>
+      </w:r>
+      <w:r>
+        <w:rPr>
+          <w:rFonts w:ascii="Civil Premium" w:hAnsi="Civil Premium"/>
+          <w:b/>
+          <w:bCs/>
+        </w:rPr>
+        <w:t xml:space="preserve">(peer-reviewed </w:t>
+      </w:r>
+      <w:proofErr w:type="spellStart"/>
+      <w:r>
+        <w:rPr>
+          <w:rFonts w:ascii="Civil Premium" w:hAnsi="Civil Premium"/>
+          <w:b/>
+          <w:bCs/>
+        </w:rPr>
+        <w:t>publicaties</w:t>
       </w:r>
       <w:proofErr w:type="spellEnd"/>
       <w:r>
         <w:rPr>
-          <w:rStyle w:val="Strong"/>
-          <w:rFonts w:ascii="Civil Premium" w:hAnsi="Civil Premium"/>
+          <w:rFonts w:ascii="Civil Premium" w:hAnsi="Civil Premium"/>
+          <w:b/>
+          <w:bCs/>
+        </w:rPr>
+        <w:t>)</w:t>
+      </w:r>
+      <w:r>
+        <w:rPr>
+          <w:rFonts w:ascii="Civil Premium" w:hAnsi="Civil Premium"/>
+          <w:b/>
+          <w:bCs/>
+        </w:rPr>
+        <w:t>:</w:t>
+      </w:r>
+    </w:p>
+    <w:p>
+      <w:pPr>
+        <w:rPr>
+          <w:rStyle w:val="Strong"/>
+          <w:rFonts w:ascii="Civil Premium" w:eastAsia="Times New Roman" w:hAnsi="Civil Premium" w:cs="Times New Roman"/>
           <w:b w:val="0"/>
           <w:bCs w:val="0"/>
           <w:sz w:val="20"/>
           <w:szCs w:val="20"/>
           <w:lang w:eastAsia="en-NL"/>
         </w:rPr>
-        <w:t xml:space="preserve">, N. (2008). A Model for Evaluating Risk Reporting. European Journal </w:t>
-      </w:r>
-      <w:proofErr w:type="gramStart"/>
-      <w:r>
-        <w:rPr>
-          <w:rStyle w:val="Strong"/>
-          <w:rFonts w:ascii="Civil Premium" w:hAnsi="Civil Premium"/>
+      </w:pPr>
+      <w:r>
+        <w:rPr>
+          <w:rStyle w:val="Strong"/>
+          <w:rFonts w:ascii="Civil Premium" w:eastAsia="Times New Roman" w:hAnsi="Civil Premium" w:cs="Times New Roman"/>
           <w:b w:val="0"/>
           <w:bCs w:val="0"/>
           <w:sz w:val="20"/>
           <w:szCs w:val="20"/>
           <w:lang w:eastAsia="en-NL"/>
         </w:rPr>
-        <w:t>Of</w:t>
-      </w:r>
-      <w:proofErr w:type="gramEnd"/>
-      <w:r>
+        <w:t>Arentsen, M. J. (2006). CONTESTED TECHNOLOGY: Nuclear Power in the Netherlands. Energy &amp; Environment (Essex, England), 17(3), 373–382. https://doi.org/10.1260/095830506778119407</w:t>
+      </w:r>
+    </w:p>
+    <w:p>
+      <w:pPr>
+        <w:spacing w:after="0" w:line="240" w:lineRule="auto"/>
         <w:rPr>
           <w:rStyle w:val="Strong"/>
           <w:rFonts w:ascii="Civil Premium" w:hAnsi="Civil Premium"/>
@@ -849,105 +880,34 @@
           <w:szCs w:val="20"/>
           <w:lang w:eastAsia="en-NL"/>
         </w:rPr>
-        <w:t xml:space="preserve"> Communication, 23(3), 319–341. https://doi.org/10.1177/0267323108092538</w:t>
-      </w:r>
-    </w:p>
-    <w:p>
-      <w:pPr>
-        <w:rPr>
-          <w:rStyle w:val="Strong"/>
-          <w:rFonts w:ascii="Civil Premium" w:hAnsi="Civil Premium"/>
-          <w:lang w:eastAsia="en-NL"/>
-        </w:rPr>
-      </w:pPr>
-    </w:p>
-    <w:p>
-      <w:pPr>
-        <w:rPr>
-          <w:rStyle w:val="Strong"/>
-          <w:rFonts w:ascii="Civil Premium" w:hAnsi="Civil Premium"/>
-          <w:lang w:eastAsia="en-NL"/>
-        </w:rPr>
-      </w:pPr>
-      <w:r>
-        <w:rPr>
-          <w:rFonts w:ascii="Civil Premium" w:hAnsi="Civil Premium"/>
-          <w:b/>
-          <w:bCs/>
-        </w:rPr>
-        <w:t>7</w:t>
-      </w:r>
-      <w:r>
-        <w:rPr>
-          <w:rFonts w:ascii="Civil Premium" w:hAnsi="Civil Premium"/>
-          <w:b/>
-          <w:bCs/>
-        </w:rPr>
-        <w:t xml:space="preserve"> </w:t>
-      </w:r>
-      <w:r>
-        <w:rPr>
-          <w:rFonts w:ascii="Civil Premium" w:hAnsi="Civil Premium"/>
-          <w:b/>
-          <w:bCs/>
-        </w:rPr>
-        <w:t xml:space="preserve">(peer-reviewed </w:t>
-      </w:r>
-      <w:proofErr w:type="spellStart"/>
-      <w:r>
-        <w:rPr>
-          <w:rFonts w:ascii="Civil Premium" w:hAnsi="Civil Premium"/>
-          <w:b/>
-          <w:bCs/>
-        </w:rPr>
-        <w:t>publicaties</w:t>
-      </w:r>
-      <w:proofErr w:type="spellEnd"/>
-      <w:r>
-        <w:rPr>
-          <w:rFonts w:ascii="Civil Premium" w:hAnsi="Civil Premium"/>
-          <w:b/>
-          <w:bCs/>
-        </w:rPr>
-        <w:t>)</w:t>
-      </w:r>
-      <w:r>
-        <w:rPr>
-          <w:rFonts w:ascii="Civil Premium" w:hAnsi="Civil Premium"/>
-          <w:b/>
-          <w:bCs/>
-        </w:rPr>
-        <w:t>:</w:t>
-      </w:r>
-    </w:p>
-    <w:p>
-      <w:pPr>
-        <w:rPr>
-          <w:rStyle w:val="Strong"/>
-          <w:rFonts w:ascii="Civil Premium" w:eastAsia="Times New Roman" w:hAnsi="Civil Premium" w:cs="Times New Roman"/>
+      </w:pPr>
+      <w:r>
+        <w:rPr>
+          <w:rStyle w:val="Strong"/>
+          <w:rFonts w:ascii="Civil Premium" w:hAnsi="Civil Premium"/>
           <w:b w:val="0"/>
           <w:bCs w:val="0"/>
           <w:sz w:val="20"/>
           <w:szCs w:val="20"/>
           <w:lang w:eastAsia="en-NL"/>
         </w:rPr>
-      </w:pPr>
-      <w:r>
-        <w:rPr>
-          <w:rStyle w:val="Strong"/>
-          <w:rFonts w:ascii="Civil Premium" w:eastAsia="Times New Roman" w:hAnsi="Civil Premium" w:cs="Times New Roman"/>
+        <w:t xml:space="preserve">Geels, F. W., &amp; </w:t>
+      </w:r>
+      <w:proofErr w:type="spellStart"/>
+      <w:r>
+        <w:rPr>
+          <w:rStyle w:val="Strong"/>
+          <w:rFonts w:ascii="Civil Premium" w:hAnsi="Civil Premium"/>
           <w:b w:val="0"/>
           <w:bCs w:val="0"/>
           <w:sz w:val="20"/>
           <w:szCs w:val="20"/>
           <w:lang w:eastAsia="en-NL"/>
         </w:rPr>
-        <w:t>Arentsen, M. J. (2006). CONTESTED TECHNOLOGY: Nuclear Power in the Netherlands. Energy &amp; Environment (Essex, England), 17(3), 373–382. https://doi.org/10.1260/095830506778119407</w:t>
-      </w:r>
-    </w:p>
-    <w:p>
-      <w:pPr>
-        <w:spacing w:after="0" w:line="240" w:lineRule="auto"/>
+        <w:t>Verhees</w:t>
+      </w:r>
+      <w:proofErr w:type="spellEnd"/>
+      <w:r>
         <w:rPr>
           <w:rStyle w:val="Strong"/>
           <w:rFonts w:ascii="Civil Premium" w:hAnsi="Civil Premium"/>
@@ -957,108 +917,45 @@
           <w:szCs w:val="20"/>
           <w:lang w:eastAsia="en-NL"/>
         </w:rPr>
-      </w:pPr>
-      <w:r>
-        <w:rPr>
-          <w:rStyle w:val="Strong"/>
-          <w:rFonts w:ascii="Civil Premium" w:hAnsi="Civil Premium"/>
+        <w:t>, B. (2011). Cultural legitimacy and framing struggles in innovation journeys: A cultural-performative perspective and a case study of Dutch nuclear energy (1945–1986). Technological Forecasting &amp; Social Change, 78(6), 910–930. https://doi.org/10.1016/j.techfore.2010.12.004</w:t>
+      </w:r>
+    </w:p>
+    <w:p>
+      <w:pPr>
+        <w:rPr>
+          <w:rStyle w:val="Strong"/>
+          <w:rFonts w:ascii="Civil Premium" w:eastAsia="Times New Roman" w:hAnsi="Civil Premium" w:cs="Times New Roman"/>
           <w:b w:val="0"/>
           <w:bCs w:val="0"/>
           <w:sz w:val="20"/>
           <w:szCs w:val="20"/>
           <w:lang w:eastAsia="en-NL"/>
         </w:rPr>
-        <w:t xml:space="preserve">Geels, F. W., &amp; </w:t>
-      </w:r>
-      <w:proofErr w:type="spellStart"/>
-      <w:r>
-        <w:rPr>
-          <w:rStyle w:val="Strong"/>
-          <w:rFonts w:ascii="Civil Premium" w:hAnsi="Civil Premium"/>
+      </w:pPr>
+    </w:p>
+    <w:p>
+      <w:pPr>
+        <w:rPr>
+          <w:rStyle w:val="Strong"/>
+          <w:rFonts w:ascii="Civil Premium" w:eastAsia="Times New Roman" w:hAnsi="Civil Premium" w:cs="Times New Roman"/>
           <w:b w:val="0"/>
           <w:bCs w:val="0"/>
           <w:sz w:val="20"/>
           <w:szCs w:val="20"/>
           <w:lang w:eastAsia="en-NL"/>
         </w:rPr>
-        <w:t>Verhees</w:t>
-      </w:r>
-      <w:proofErr w:type="spellEnd"/>
-      <w:r>
-        <w:rPr>
-          <w:rStyle w:val="Strong"/>
-          <w:rFonts w:ascii="Civil Premium" w:hAnsi="Civil Premium"/>
+      </w:pPr>
+      <w:r>
+        <w:rPr>
+          <w:rStyle w:val="Strong"/>
+          <w:rFonts w:ascii="Civil Premium" w:eastAsia="Times New Roman" w:hAnsi="Civil Premium" w:cs="Times New Roman"/>
           <w:b w:val="0"/>
           <w:bCs w:val="0"/>
           <w:sz w:val="20"/>
           <w:szCs w:val="20"/>
           <w:lang w:eastAsia="en-NL"/>
         </w:rPr>
-        <w:t>, B. (2011). Cultural legitimacy and framing struggles in innovation journeys: A cultural-performative perspective and a case study of Dutch nuclear energy (1945–1986). Technological Forecasting &amp; Social Change, 78(6), 910–930. https://doi.org/10.1016/j.techfore.2010.12.004</w:t>
-      </w:r>
-    </w:p>
-    <w:p>
-      <w:pPr>
-        <w:rPr>
-          <w:rStyle w:val="Strong"/>
-          <w:rFonts w:ascii="Civil Premium" w:eastAsia="Times New Roman" w:hAnsi="Civil Premium" w:cs="Times New Roman"/>
-          <w:b w:val="0"/>
-          <w:bCs w:val="0"/>
-          <w:sz w:val="20"/>
-          <w:szCs w:val="20"/>
-          <w:lang w:eastAsia="en-NL"/>
-        </w:rPr>
-      </w:pPr>
-    </w:p>
-    <w:p>
-      <w:pPr>
-        <w:rPr>
-          <w:rStyle w:val="Strong"/>
-          <w:rFonts w:ascii="Civil Premium" w:eastAsia="Times New Roman" w:hAnsi="Civil Premium" w:cs="Times New Roman"/>
-          <w:b w:val="0"/>
-          <w:bCs w:val="0"/>
-          <w:sz w:val="20"/>
-          <w:szCs w:val="20"/>
-          <w:lang w:eastAsia="en-NL"/>
-        </w:rPr>
-      </w:pPr>
-      <w:r>
-        <w:rPr>
-          <w:rStyle w:val="Strong"/>
-          <w:rFonts w:ascii="Civil Premium" w:eastAsia="Times New Roman" w:hAnsi="Civil Premium" w:cs="Times New Roman"/>
-          <w:b w:val="0"/>
-          <w:bCs w:val="0"/>
-          <w:sz w:val="20"/>
-          <w:szCs w:val="20"/>
-          <w:lang w:eastAsia="en-NL"/>
-        </w:rPr>
-        <w:t xml:space="preserve">Mulder, K. (2012). The dynamics of public opinion on nuclear power. Interpreting an experiment in the Netherlands. Technological Forecasting &amp; Social Change/Technological Forecasting </w:t>
-      </w:r>
-      <w:proofErr w:type="gramStart"/>
-      <w:r>
-        <w:rPr>
-          <w:rStyle w:val="Strong"/>
-          <w:rFonts w:ascii="Civil Premium" w:eastAsia="Times New Roman" w:hAnsi="Civil Premium" w:cs="Times New Roman"/>
-          <w:b w:val="0"/>
-          <w:bCs w:val="0"/>
-          <w:sz w:val="20"/>
-          <w:szCs w:val="20"/>
-          <w:lang w:eastAsia="en-NL"/>
-        </w:rPr>
-        <w:t>And</w:t>
-      </w:r>
-      <w:proofErr w:type="gramEnd"/>
-      <w:r>
-        <w:rPr>
-          <w:rStyle w:val="Strong"/>
-          <w:rFonts w:ascii="Civil Premium" w:eastAsia="Times New Roman" w:hAnsi="Civil Premium" w:cs="Times New Roman"/>
-          <w:b w:val="0"/>
-          <w:bCs w:val="0"/>
-          <w:sz w:val="20"/>
-          <w:szCs w:val="20"/>
-          <w:lang w:eastAsia="en-NL"/>
-        </w:rPr>
-        <w:t xml:space="preserve"> Social Change, 79(8), 1513–1524. https://doi.org/10.1016/j.techfore.2012.04.018</w:t>
+        <w:t>Mulder, K. (2012). The dynamics of public opinion on nuclear power. Interpreting an experiment in the Netherlands. Technological Forecasting &amp; Social Change/Technological Forecasting And Social Change, 79(8), 1513–1524. https://doi.org/10.1016/j.techfore.2012.04.018</w:t>
       </w:r>
     </w:p>
     <w:p>
@@ -1853,39 +1750,7 @@
           <w:rFonts w:ascii="Civil Premium" w:hAnsi="Civil Premium"/>
           <w:lang w:val="nl-NL"/>
         </w:rPr>
-        <w:t xml:space="preserve">Om reactor te koelen is grote hoeveelheid koelwater nodig, om aan deze gigantische liters aan water te komen zijn kerncentrales vaak geplaatst </w:t>
-      </w:r>
-      <w:proofErr w:type="gramStart"/>
-      <w:r>
-        <w:rPr>
-          <w:rFonts w:ascii="Civil Premium" w:hAnsi="Civil Premium"/>
-          <w:lang w:val="nl-NL"/>
-        </w:rPr>
-        <w:t>dichtbij</w:t>
-      </w:r>
-      <w:proofErr w:type="gramEnd"/>
-      <w:r>
-        <w:rPr>
-          <w:rFonts w:ascii="Civil Premium" w:hAnsi="Civil Premium"/>
-          <w:lang w:val="nl-NL"/>
-        </w:rPr>
-        <w:t xml:space="preserve"> een rivier of zee. Het afvoeren van dit warmere water heeft vervolgens impact op het omgevingswater, dit doet namelijk de totale stijgen. </w:t>
-      </w:r>
-      <w:proofErr w:type="gramStart"/>
-      <w:r>
-        <w:rPr>
-          <w:rFonts w:ascii="Civil Premium" w:hAnsi="Civil Premium"/>
-          <w:lang w:val="nl-NL"/>
-        </w:rPr>
-        <w:t>het</w:t>
-      </w:r>
-      <w:proofErr w:type="gramEnd"/>
-      <w:r>
-        <w:rPr>
-          <w:rFonts w:ascii="Civil Premium" w:hAnsi="Civil Premium"/>
-          <w:lang w:val="nl-NL"/>
-        </w:rPr>
-        <w:t xml:space="preserve"> warmere water het leven van planten en dieren in de rivieren bedreigt.</w:t>
+        <w:t>Om reactor te koelen is grote hoeveelheid koelwater nodig, om aan deze gigantische liters aan water te komen zijn kerncentrales vaak geplaatst dichtbij een rivier of zee. Het afvoeren van dit warmere water heeft vervolgens impact op het omgevingswater, dit doet namelijk de totale stijgen. het warmere water het leven van planten en dieren in de rivieren bedreigt.</w:t>
       </w:r>
     </w:p>
     <w:p>
@@ -2412,27 +2277,7 @@
           <w:bCs/>
           <w:lang w:val="nl-NL"/>
         </w:rPr>
-        <w:t xml:space="preserve">VI. </w:t>
-      </w:r>
-      <w:proofErr w:type="gramStart"/>
-      <w:r>
-        <w:rPr>
-          <w:rFonts w:ascii="Civil Premium" w:hAnsi="Civil Premium"/>
-          <w:b/>
-          <w:bCs/>
-          <w:lang w:val="nl-NL"/>
-        </w:rPr>
-        <w:t>Case studies</w:t>
-      </w:r>
-      <w:proofErr w:type="gramEnd"/>
-      <w:r>
-        <w:rPr>
-          <w:rFonts w:ascii="Civil Premium" w:hAnsi="Civil Premium"/>
-          <w:b/>
-          <w:bCs/>
-          <w:lang w:val="nl-NL"/>
-        </w:rPr>
-        <w:t xml:space="preserve"> en voorbeelden</w:t>
+        <w:t>VI. Case studies en voorbeelden</w:t>
       </w:r>
     </w:p>
     <w:p>
@@ -2760,7 +2605,7 @@
 </file>
 
 <file path=word/numbering.xml><?xml version="1.0" encoding="utf-8"?>
-<w:numbering xmlns:wpc="http://schemas.microsoft.com/office/word/2010/wordprocessingCanvas" xmlns:cx="http://schemas.microsoft.com/office/drawing/2014/chartex" xmlns:cx1="http://schemas.microsoft.com/office/drawing/2015/9/8/chartex" xmlns:cx2="http://schemas.microsoft.com/office/drawing/2015/10/21/chartex" xmlns:cx3="http://schemas.microsoft.com/office/drawing/2016/5/9/chartex" xmlns:cx4="http://schemas.microsoft.com/office/drawing/2016/5/10/chartex" xmlns:cx5="http://schemas.microsoft.com/office/drawing/2016/5/11/chartex" xmlns:cx6="http://schemas.microsoft.com/office/drawing/2016/5/12/chartex" xmlns:cx7="http://schemas.microsoft.com/office/drawing/2016/5/13/chartex" xmlns:cx8="http://schemas.microsoft.com/office/drawing/2016/5/14/chartex" xmlns:mc="http://schemas.openxmlformats.org/markup-compatibility/2006" xmlns:aink="http://schemas.microsoft.com/office/drawing/2016/ink" xmlns:am3d="http://schemas.microsoft.com/office/drawing/2017/model3d" xmlns:o="urn:schemas-microsoft-com:office:office" xmlns:oel="http://schemas.microsoft.com/office/2019/extlst" xmlns:r="http://schemas.openxmlformats.org/officeDocument/2006/relationships" xmlns:m="http://schemas.openxmlformats.org/officeDocument/2006/math" xmlns:v="urn:schemas-microsoft-com:vml" xmlns:wp14="http://schemas.microsoft.com/office/word/2010/wordprocessingDrawing" xmlns:wp="http://schemas.openxmlformats.org/drawingml/2006/wordprocessingDrawing" xmlns:w10="urn:schemas-microsoft-com:office:word" xmlns:w="http://schemas.openxmlformats.org/wordprocessingml/2006/main" xmlns:w14="http://schemas.microsoft.com/office/word/2010/wordml" xmlns:w15="http://schemas.microsoft.com/office/word/2012/wordml" xmlns:w16cex="http://schemas.microsoft.com/office/word/2018/wordml/cex" xmlns:w16cid="http://schemas.microsoft.com/office/word/2016/wordml/cid" xmlns:w16="http://schemas.microsoft.com/office/word/2018/wordml" xmlns:w16sdtdh="http://schemas.microsoft.com/office/word/2020/wordml/sdtdatahash" xmlns:w16se="http://schemas.microsoft.com/office/word/2015/wordml/symex" xmlns:wpg="http://schemas.microsoft.com/office/word/2010/wordprocessingGroup" xmlns:wpi="http://schemas.microsoft.com/office/word/2010/wordprocessingInk" xmlns:wne="http://schemas.microsoft.com/office/word/2006/wordml" xmlns:wps="http://schemas.microsoft.com/office/word/2010/wordprocessingShape" mc:Ignorable="w14 w15 w16se w16cid w16 w16cex w16sdtdh wp14">
+<w:numbering xmlns:wpc="http://schemas.microsoft.com/office/word/2010/wordprocessingCanvas" xmlns:cx="http://schemas.microsoft.com/office/drawing/2014/chartex" xmlns:cx1="http://schemas.microsoft.com/office/drawing/2015/9/8/chartex" xmlns:cx2="http://schemas.microsoft.com/office/drawing/2015/10/21/chartex" xmlns:cx3="http://schemas.microsoft.com/office/drawing/2016/5/9/chartex" xmlns:cx4="http://schemas.microsoft.com/office/drawing/2016/5/10/chartex" xmlns:cx5="http://schemas.microsoft.com/office/drawing/2016/5/11/chartex" xmlns:cx6="http://schemas.microsoft.com/office/drawing/2016/5/12/chartex" xmlns:cx7="http://schemas.microsoft.com/office/drawing/2016/5/13/chartex" xmlns:cx8="http://schemas.microsoft.com/office/drawing/2016/5/14/chartex" xmlns:mc="http://schemas.openxmlformats.org/markup-compatibility/2006" xmlns:aink="http://schemas.microsoft.com/office/drawing/2016/ink" xmlns:am3d="http://schemas.microsoft.com/office/drawing/2017/model3d" xmlns:o="urn:schemas-microsoft-com:office:office" xmlns:oel="http://schemas.microsoft.com/office/2019/extlst" xmlns:r="http://schemas.openxmlformats.org/officeDocument/2006/relationships" xmlns:m="http://schemas.openxmlformats.org/officeDocument/2006/math" xmlns:v="urn:schemas-microsoft-com:vml" xmlns:wp14="http://schemas.microsoft.com/office/word/2010/wordprocessingDrawing" xmlns:wp="http://schemas.openxmlformats.org/drawingml/2006/wordprocessingDrawing" xmlns:w10="urn:schemas-microsoft-com:office:word" xmlns:w="http://schemas.openxmlformats.org/wordprocessingml/2006/main" xmlns:w14="http://schemas.microsoft.com/office/word/2010/wordml" xmlns:w15="http://schemas.microsoft.com/office/word/2012/wordml" xmlns:w16cex="http://schemas.microsoft.com/office/word/2018/wordml/cex" xmlns:w16cid="http://schemas.microsoft.com/office/word/2016/wordml/cid" xmlns:w16="http://schemas.microsoft.com/office/word/2018/wordml" xmlns:w16du="http://schemas.microsoft.com/office/word/2023/wordml/word16du" xmlns:w16sdtdh="http://schemas.microsoft.com/office/word/2020/wordml/sdtdatahash" xmlns:w16se="http://schemas.microsoft.com/office/word/2015/wordml/symex" xmlns:wpg="http://schemas.microsoft.com/office/word/2010/wordprocessingGroup" xmlns:wpi="http://schemas.microsoft.com/office/word/2010/wordprocessingInk" xmlns:wne="http://schemas.microsoft.com/office/word/2006/wordml" xmlns:wps="http://schemas.microsoft.com/office/word/2010/wordprocessingShape" mc:Ignorable="w14 w15 w16se w16cid w16 w16cex w16sdtdh w16du wp14">
   <w:abstractNum w:abstractNumId="0" w15:restartNumberingAfterBreak="0">
     <w:nsid w:val="24FB7CF6"/>
     <w:multiLevelType w:val="hybridMultilevel"/>
@@ -3090,7 +2935,7 @@
 </file>
 
 <file path=word/styles.xml><?xml version="1.0" encoding="utf-8"?>
-<w:styles xmlns:mc="http://schemas.openxmlformats.org/markup-compatibility/2006" xmlns:r="http://schemas.openxmlformats.org/officeDocument/2006/relationships" xmlns:w="http://schemas.openxmlformats.org/wordprocessingml/2006/main" xmlns:w14="http://schemas.microsoft.com/office/word/2010/wordml" xmlns:w15="http://schemas.microsoft.com/office/word/2012/wordml" xmlns:w16cex="http://schemas.microsoft.com/office/word/2018/wordml/cex" xmlns:w16cid="http://schemas.microsoft.com/office/word/2016/wordml/cid" xmlns:w16="http://schemas.microsoft.com/office/word/2018/wordml" xmlns:w16sdtdh="http://schemas.microsoft.com/office/word/2020/wordml/sdtdatahash" xmlns:w16se="http://schemas.microsoft.com/office/word/2015/wordml/symex" mc:Ignorable="w14 w15 w16se w16cid w16 w16cex w16sdtdh">
+<w:styles xmlns:mc="http://schemas.openxmlformats.org/markup-compatibility/2006" xmlns:r="http://schemas.openxmlformats.org/officeDocument/2006/relationships" xmlns:w="http://schemas.openxmlformats.org/wordprocessingml/2006/main" xmlns:w14="http://schemas.microsoft.com/office/word/2010/wordml" xmlns:w15="http://schemas.microsoft.com/office/word/2012/wordml" xmlns:w16cex="http://schemas.microsoft.com/office/word/2018/wordml/cex" xmlns:w16cid="http://schemas.microsoft.com/office/word/2016/wordml/cid" xmlns:w16="http://schemas.microsoft.com/office/word/2018/wordml" xmlns:w16du="http://schemas.microsoft.com/office/word/2023/wordml/word16du" xmlns:w16sdtdh="http://schemas.microsoft.com/office/word/2020/wordml/sdtdatahash" xmlns:w16se="http://schemas.microsoft.com/office/word/2015/wordml/symex" mc:Ignorable="w14 w15 w16se w16cid w16 w16cex w16sdtdh w16du">
   <w:docDefaults>
     <w:rPrDefault>
       <w:rPr>

</xml_diff>